<commit_message>
clarify description in 070-17-02, some cleanup.
</commit_message>
<xml_diff>
--- a/test-descriptions/test-cases-070/test-070-17-01.docx
+++ b/test-descriptions/test-cases-070/test-070-17-01.docx
@@ -1,6 +1,6 @@
 
 <file path=word/document.xml><?xml version="1.0" encoding="utf-8"?>
-<w:document xmlns:wpc="http://schemas.microsoft.com/office/word/2010/wordprocessingCanvas" xmlns:cx="http://schemas.microsoft.com/office/drawing/2014/chartex" xmlns:cx1="http://schemas.microsoft.com/office/drawing/2015/9/8/chartex" xmlns:cx2="http://schemas.microsoft.com/office/drawing/2015/10/21/chartex" xmlns:cx3="http://schemas.microsoft.com/office/drawing/2016/5/9/chartex" xmlns:cx4="http://schemas.microsoft.com/office/drawing/2016/5/10/chartex" xmlns:cx5="http://schemas.microsoft.com/office/drawing/2016/5/11/chartex" xmlns:cx6="http://schemas.microsoft.com/office/drawing/2016/5/12/chartex" xmlns:cx7="http://schemas.microsoft.com/office/drawing/2016/5/13/chartex" xmlns:cx8="http://schemas.microsoft.com/office/drawing/2016/5/14/chartex" xmlns:mc="http://schemas.openxmlformats.org/markup-compatibility/2006" xmlns:aink="http://schemas.microsoft.com/office/drawing/2016/ink" xmlns:am3d="http://schemas.microsoft.com/office/drawing/2017/model3d" xmlns:o="urn:schemas-microsoft-com:office:office" xmlns:oel="http://schemas.microsoft.com/office/2019/extlst" xmlns:r="http://schemas.openxmlformats.org/officeDocument/2006/relationships" xmlns:m="http://schemas.openxmlformats.org/officeDocument/2006/math" xmlns:v="urn:schemas-microsoft-com:vml" xmlns:wp14="http://schemas.microsoft.com/office/word/2010/wordprocessingDrawing" xmlns:wp="http://schemas.openxmlformats.org/drawingml/2006/wordprocessingDrawing" xmlns:w10="urn:schemas-microsoft-com:office:word" xmlns:w="http://schemas.openxmlformats.org/wordprocessingml/2006/main" xmlns:w14="http://schemas.microsoft.com/office/word/2010/wordml" xmlns:w15="http://schemas.microsoft.com/office/word/2012/wordml" xmlns:w16cex="http://schemas.microsoft.com/office/word/2018/wordml/cex" xmlns:w16cid="http://schemas.microsoft.com/office/word/2016/wordml/cid" xmlns:w16="http://schemas.microsoft.com/office/word/2018/wordml" xmlns:w16sdtdh="http://schemas.microsoft.com/office/word/2020/wordml/sdtdatahash" xmlns:w16se="http://schemas.microsoft.com/office/word/2015/wordml/symex" xmlns:wpg="http://schemas.microsoft.com/office/word/2010/wordprocessingGroup" xmlns:wpi="http://schemas.microsoft.com/office/word/2010/wordprocessingInk" xmlns:wne="http://schemas.microsoft.com/office/word/2006/wordml" xmlns:wps="http://schemas.microsoft.com/office/word/2010/wordprocessingShape" mc:Ignorable="w14 w15 w16se w16cid w16 w16cex w16sdtdh wp14">
+<w:document xmlns:wpc="http://schemas.microsoft.com/office/word/2010/wordprocessingCanvas" xmlns:cx="http://schemas.microsoft.com/office/drawing/2014/chartex" xmlns:cx1="http://schemas.microsoft.com/office/drawing/2015/9/8/chartex" xmlns:cx2="http://schemas.microsoft.com/office/drawing/2015/10/21/chartex" xmlns:cx3="http://schemas.microsoft.com/office/drawing/2016/5/9/chartex" xmlns:cx4="http://schemas.microsoft.com/office/drawing/2016/5/10/chartex" xmlns:cx5="http://schemas.microsoft.com/office/drawing/2016/5/11/chartex" xmlns:cx6="http://schemas.microsoft.com/office/drawing/2016/5/12/chartex" xmlns:cx7="http://schemas.microsoft.com/office/drawing/2016/5/13/chartex" xmlns:cx8="http://schemas.microsoft.com/office/drawing/2016/5/14/chartex" xmlns:mc="http://schemas.openxmlformats.org/markup-compatibility/2006" xmlns:aink="http://schemas.microsoft.com/office/drawing/2016/ink" xmlns:am3d="http://schemas.microsoft.com/office/drawing/2017/model3d" xmlns:o="urn:schemas-microsoft-com:office:office" xmlns:oel="http://schemas.microsoft.com/office/2019/extlst" xmlns:r="http://schemas.openxmlformats.org/officeDocument/2006/relationships" xmlns:m="http://schemas.openxmlformats.org/officeDocument/2006/math" xmlns:v="urn:schemas-microsoft-com:vml" xmlns:wp14="http://schemas.microsoft.com/office/word/2010/wordprocessingDrawing" xmlns:wp="http://schemas.openxmlformats.org/drawingml/2006/wordprocessingDrawing" xmlns:w10="urn:schemas-microsoft-com:office:word" xmlns:w="http://schemas.openxmlformats.org/wordprocessingml/2006/main" xmlns:w14="http://schemas.microsoft.com/office/word/2010/wordml" xmlns:w15="http://schemas.microsoft.com/office/word/2012/wordml" xmlns:w16cex="http://schemas.microsoft.com/office/word/2018/wordml/cex" xmlns:w16cid="http://schemas.microsoft.com/office/word/2016/wordml/cid" xmlns:w16="http://schemas.microsoft.com/office/word/2018/wordml" xmlns:w16du="http://schemas.microsoft.com/office/word/2023/wordml/word16du" xmlns:w16sdtdh="http://schemas.microsoft.com/office/word/2020/wordml/sdtdatahash" xmlns:w16se="http://schemas.microsoft.com/office/word/2015/wordml/symex" xmlns:wpg="http://schemas.microsoft.com/office/word/2010/wordprocessingGroup" xmlns:wpi="http://schemas.microsoft.com/office/word/2010/wordprocessingInk" xmlns:wne="http://schemas.microsoft.com/office/word/2006/wordml" xmlns:wps="http://schemas.microsoft.com/office/word/2010/wordprocessingShape" mc:Ignorable="w14 w15 w16se w16cid w16 w16cex w16sdtdh wp14">
   <w:body>
     <w:p>
       <w:pPr>
@@ -41,33 +41,19 @@
       <w:r>
         <w:t>RMAC</w:t>
       </w:r>
-      <w:ins w:id="1" w:author="Rodney Thayer" w:date="2023-03-03T10:31:00Z">
-        <w:r>
-          <w:t>_</w:t>
-        </w:r>
-      </w:ins>
+      <w:r>
+        <w:t>_</w:t>
+      </w:r>
       <w:r>
         <w:t xml:space="preserve">I </w:t>
       </w:r>
-      <w:del w:id="2" w:author="Rodney Thayer" w:date="2023-03-03T10:31:00Z">
-        <w:r>
-          <w:delText>Initial Cryptogram a</w:delText>
-        </w:r>
-      </w:del>
-      <w:del w:id="3" w:author="Rodney Thayer" w:date="2023-03-03T10:32:00Z">
-        <w:r>
-          <w:delText>nd RMAC</w:delText>
-        </w:r>
-      </w:del>
-      <w:ins w:id="4" w:author="Rodney Thayer" w:date="2023-03-03T10:32:00Z">
-        <w:r>
-          <w:t xml:space="preserve">Initialize rolling </w:t>
-        </w:r>
-        <w:proofErr w:type="gramStart"/>
-        <w:r>
-          <w:t>MAC</w:t>
-        </w:r>
-      </w:ins>
+      <w:r>
+        <w:t xml:space="preserve">Initialize rolling </w:t>
+      </w:r>
+      <w:proofErr w:type="gramStart"/>
+      <w:r>
+        <w:t>MAC</w:t>
+      </w:r>
       <w:proofErr w:type="gramEnd"/>
     </w:p>
     <w:p>
@@ -90,38 +76,17 @@
       <w:pPr>
         <w:pStyle w:val="Standard"/>
       </w:pPr>
-      <w:ins w:id="5" w:author="Rodney Thayer" w:date="2023-03-03T10:32:00Z">
-        <w:r>
-          <w:t xml:space="preserve">Part of secure channel initiation sequence.  Response to </w:t>
-        </w:r>
-        <w:proofErr w:type="spellStart"/>
-        <w:r>
-          <w:t>osdp_SCRYPT</w:t>
-        </w:r>
-        <w:proofErr w:type="spellEnd"/>
-        <w:r>
-          <w:t xml:space="preserve"> command.</w:t>
-        </w:r>
-      </w:ins>
-      <w:del w:id="6" w:author="Rodney Thayer" w:date="2023-03-03T10:32:00Z">
-        <w:r>
-          <w:delText>Provide</w:delText>
-        </w:r>
-        <w:r>
-          <w:delText xml:space="preserve"> </w:delText>
-        </w:r>
-        <w:r>
-          <w:delText xml:space="preserve">16-byte MAC array – initial MAC value </w:delText>
-        </w:r>
-        <w:r>
-          <w:delText>in 0x78 response to SCRY</w:delText>
-        </w:r>
-      </w:del>
-      <w:del w:id="7" w:author="Rodney Thayer" w:date="2023-03-03T10:33:00Z">
-        <w:r>
-          <w:delText>PT</w:delText>
-        </w:r>
-      </w:del>
+      <w:r>
+        <w:t xml:space="preserve">Part of secure channel initiation sequence.  Response to </w:t>
+      </w:r>
+      <w:proofErr w:type="spellStart"/>
+      <w:r>
+        <w:t>osdp_SCRYPT</w:t>
+      </w:r>
+      <w:proofErr w:type="spellEnd"/>
+      <w:r>
+        <w:t xml:space="preserve"> command.</w:t>
+      </w:r>
     </w:p>
     <w:p>
       <w:pPr>
@@ -135,52 +100,25 @@
       <w:pPr>
         <w:pStyle w:val="Standard"/>
       </w:pPr>
-      <w:ins w:id="8" w:author="Rodney Thayer" w:date="2023-03-03T10:33:00Z">
-        <w:r>
-          <w:t xml:space="preserve">Part of </w:t>
-        </w:r>
-        <w:proofErr w:type="spellStart"/>
-        <w:r>
-          <w:t>seure</w:t>
-        </w:r>
-        <w:proofErr w:type="spellEnd"/>
-        <w:r>
-          <w:t xml:space="preserve"> channel </w:t>
-        </w:r>
-        <w:proofErr w:type="spellStart"/>
-        <w:r>
-          <w:t>initation</w:t>
-        </w:r>
-        <w:proofErr w:type="spellEnd"/>
-        <w:r>
-          <w:t xml:space="preserve"> sequence.  Expected as fourth message of sequence (D.1) to be received from PD with valid values</w:t>
-        </w:r>
-      </w:ins>
-      <w:del w:id="9" w:author="Rodney Thayer" w:date="2023-03-03T10:33:00Z">
-        <w:r>
-          <w:delText xml:space="preserve">Process data </w:delText>
-        </w:r>
-        <w:r>
-          <w:delText>(see table D.3</w:delText>
-        </w:r>
-        <w:r>
-          <w:delText>.2</w:delText>
-        </w:r>
-        <w:r>
-          <w:delText xml:space="preserve">) </w:delText>
-        </w:r>
-        <w:r>
-          <w:delText xml:space="preserve">received in response to </w:delText>
-        </w:r>
-        <w:r>
-          <w:delText>SCRYPT</w:delText>
-        </w:r>
-      </w:del>
-      <w:ins w:id="10" w:author="Rodney Thayer" w:date="2023-03-03T10:33:00Z">
-        <w:r>
-          <w:t>.</w:t>
-        </w:r>
-      </w:ins>
+      <w:r>
+        <w:t xml:space="preserve">Part of </w:t>
+      </w:r>
+      <w:proofErr w:type="spellStart"/>
+      <w:r>
+        <w:t>seure</w:t>
+      </w:r>
+      <w:proofErr w:type="spellEnd"/>
+      <w:r>
+        <w:t xml:space="preserve"> channel </w:t>
+      </w:r>
+      <w:proofErr w:type="spellStart"/>
+      <w:r>
+        <w:t>initation</w:t>
+      </w:r>
+      <w:proofErr w:type="spellEnd"/>
+      <w:r>
+        <w:t xml:space="preserve"> sequence.  Expected as fourth message of sequence (D.1) to be received from PD with valid values.</w:t>
+      </w:r>
     </w:p>
     <w:p>
       <w:pPr>
@@ -587,35 +525,17 @@
     <w:p>
       <w:pPr>
         <w:pStyle w:val="Heading4"/>
-        <w:rPr>
-          <w:ins w:id="11" w:author="Rodney Thayer" w:date="2023-03-03T10:31:00Z"/>
-        </w:rPr>
       </w:pPr>
       <w:r>
         <w:t>Test action</w:t>
       </w:r>
     </w:p>
     <w:p>
-      <w:pPr>
-        <w:rPr>
-          <w:ins w:id="12" w:author="Rodney Thayer" w:date="2023-03-03T10:31:00Z"/>
-        </w:rPr>
-      </w:pPr>
-      <w:ins w:id="13" w:author="Rodney Thayer" w:date="2023-03-03T10:31:00Z">
-        <w:r>
-          <w:t>Confirm the 4-message secure channel initiation sequence described in Annex D, Section D.1 is completed without interruption.</w:t>
-        </w:r>
-      </w:ins>
-    </w:p>
-    <w:p>
-      <w:pPr>
-        <w:pPrChange w:id="14" w:author="Rodney Thayer" w:date="2023-03-03T10:31:00Z">
-          <w:pPr>
-            <w:pStyle w:val="Heading4"/>
-          </w:pPr>
-        </w:pPrChange>
-      </w:pPr>
-    </w:p>
+      <w:r>
+        <w:t>Confirm the 4-message secure channel initiation sequence described in Annex D, Section D.1 is completed without interruption.</w:t>
+      </w:r>
+    </w:p>
+    <w:p/>
     <w:p>
       <w:pPr>
         <w:pStyle w:val="Heading5"/>
@@ -798,53 +718,37 @@
       <w:pPr>
         <w:pStyle w:val="Heading3"/>
         <w:rPr>
-          <w:ins w:id="15" w:author="Rodney Thayer" w:date="2023-03-03T10:31:00Z"/>
           <w:rFonts w:cstheme="majorHAnsi"/>
           <w:szCs w:val="24"/>
         </w:rPr>
       </w:pPr>
-      <w:ins w:id="16" w:author="Rodney Thayer" w:date="2023-03-03T10:31:00Z">
-        <w:r>
-          <w:rPr>
-            <w:rFonts w:asciiTheme="majorHAnsi" w:hAnsiTheme="majorHAnsi" w:cstheme="majorHAnsi"/>
-            <w:i/>
-            <w:iCs/>
-            <w:sz w:val="24"/>
-            <w:szCs w:val="24"/>
-          </w:rPr>
-          <w:t>References</w:t>
-        </w:r>
-      </w:ins>
-    </w:p>
-    <w:p>
-      <w:pPr>
+      <w:r>
         <w:rPr>
-          <w:ins w:id="17" w:author="Rodney Thayer" w:date="2023-03-03T10:31:00Z"/>
+          <w:rFonts w:asciiTheme="majorHAnsi" w:hAnsiTheme="majorHAnsi" w:cstheme="majorHAnsi"/>
+          <w:i/>
+          <w:iCs/>
+          <w:sz w:val="24"/>
+          <w:szCs w:val="24"/>
         </w:rPr>
-      </w:pPr>
-      <w:ins w:id="18" w:author="Rodney Thayer" w:date="2023-03-03T10:31:00Z">
-        <w:r>
-          <w:t xml:space="preserve">SIA OSDP 2.2 (defines symbols </w:t>
-        </w:r>
-        <w:proofErr w:type="spellStart"/>
-        <w:r>
-          <w:t>osdp_</w:t>
-        </w:r>
-        <w:r>
-          <w:t>RMAC_I</w:t>
-        </w:r>
-        <w:proofErr w:type="spellEnd"/>
-        <w:r>
-          <w:t xml:space="preserve"> etc.)</w:t>
-        </w:r>
-      </w:ins>
+        <w:t>References</w:t>
+      </w:r>
+    </w:p>
+    <w:p>
+      <w:r>
+        <w:t xml:space="preserve">SIA OSDP 2.2 (defines symbols </w:t>
+      </w:r>
+      <w:proofErr w:type="spellStart"/>
+      <w:r>
+        <w:t>osdp_RMAC_I</w:t>
+      </w:r>
+      <w:proofErr w:type="spellEnd"/>
+      <w:r>
+        <w:t xml:space="preserve"> etc.)</w:t>
+      </w:r>
     </w:p>
     <w:p>
       <w:pPr>
         <w:pStyle w:val="Heading4"/>
-        <w:rPr>
-          <w:ins w:id="19" w:author="Rodney Thayer" w:date="2023-03-03T10:31:00Z"/>
-        </w:rPr>
       </w:pPr>
     </w:p>
     <w:p>
@@ -858,35 +762,10 @@
     <w:p>
       <w:pPr>
         <w:pStyle w:val="Standard"/>
-        <w:rPr>
-          <w:ins w:id="20" w:author="Rodney Thayer" w:date="2023-03-03T10:31:00Z"/>
-        </w:rPr>
-      </w:pPr>
-      <w:ins w:id="21" w:author="Rodney Thayer" w:date="2023-03-03T10:31:00Z">
-        <w:r>
-          <w:t>Revised 2.5.3</w:t>
-        </w:r>
-      </w:ins>
-    </w:p>
-    <w:p>
-      <w:pPr>
-        <w:pStyle w:val="Standard"/>
-        <w:rPr>
-          <w:del w:id="22" w:author="Rodney Thayer" w:date="2023-03-03T10:30:00Z"/>
-        </w:rPr>
-      </w:pPr>
-      <w:del w:id="23" w:author="Rodney Thayer" w:date="2023-03-03T10:30:00Z">
-        <w:r>
-          <w:lastRenderedPageBreak/>
-          <w:delText xml:space="preserve">New for </w:delText>
-        </w:r>
-        <w:r>
-          <w:delText>2.</w:delText>
-        </w:r>
-        <w:r>
-          <w:delText>4.2</w:delText>
-        </w:r>
-      </w:del>
+      </w:pPr>
+      <w:r>
+        <w:t>Revised 2.5.3</w:t>
+      </w:r>
     </w:p>
     <w:p>
       <w:pPr>
@@ -908,7 +787,7 @@
 </file>
 
 <file path=word/endnotes.xml><?xml version="1.0" encoding="utf-8"?>
-<w:endnotes xmlns:wpc="http://schemas.microsoft.com/office/word/2010/wordprocessingCanvas" xmlns:cx="http://schemas.microsoft.com/office/drawing/2014/chartex" xmlns:cx1="http://schemas.microsoft.com/office/drawing/2015/9/8/chartex" xmlns:cx2="http://schemas.microsoft.com/office/drawing/2015/10/21/chartex" xmlns:cx3="http://schemas.microsoft.com/office/drawing/2016/5/9/chartex" xmlns:cx4="http://schemas.microsoft.com/office/drawing/2016/5/10/chartex" xmlns:cx5="http://schemas.microsoft.com/office/drawing/2016/5/11/chartex" xmlns:cx6="http://schemas.microsoft.com/office/drawing/2016/5/12/chartex" xmlns:cx7="http://schemas.microsoft.com/office/drawing/2016/5/13/chartex" xmlns:cx8="http://schemas.microsoft.com/office/drawing/2016/5/14/chartex" xmlns:mc="http://schemas.openxmlformats.org/markup-compatibility/2006" xmlns:aink="http://schemas.microsoft.com/office/drawing/2016/ink" xmlns:am3d="http://schemas.microsoft.com/office/drawing/2017/model3d" xmlns:o="urn:schemas-microsoft-com:office:office" xmlns:oel="http://schemas.microsoft.com/office/2019/extlst" xmlns:r="http://schemas.openxmlformats.org/officeDocument/2006/relationships" xmlns:m="http://schemas.openxmlformats.org/officeDocument/2006/math" xmlns:v="urn:schemas-microsoft-com:vml" xmlns:wp14="http://schemas.microsoft.com/office/word/2010/wordprocessingDrawing" xmlns:wp="http://schemas.openxmlformats.org/drawingml/2006/wordprocessingDrawing" xmlns:w10="urn:schemas-microsoft-com:office:word" xmlns:w="http://schemas.openxmlformats.org/wordprocessingml/2006/main" xmlns:w14="http://schemas.microsoft.com/office/word/2010/wordml" xmlns:w15="http://schemas.microsoft.com/office/word/2012/wordml" xmlns:w16cex="http://schemas.microsoft.com/office/word/2018/wordml/cex" xmlns:w16cid="http://schemas.microsoft.com/office/word/2016/wordml/cid" xmlns:w16="http://schemas.microsoft.com/office/word/2018/wordml" xmlns:w16sdtdh="http://schemas.microsoft.com/office/word/2020/wordml/sdtdatahash" xmlns:w16se="http://schemas.microsoft.com/office/word/2015/wordml/symex" xmlns:wpg="http://schemas.microsoft.com/office/word/2010/wordprocessingGroup" xmlns:wpi="http://schemas.microsoft.com/office/word/2010/wordprocessingInk" xmlns:wne="http://schemas.microsoft.com/office/word/2006/wordml" xmlns:wps="http://schemas.microsoft.com/office/word/2010/wordprocessingShape" mc:Ignorable="w14 w15 w16se w16cid w16 w16cex w16sdtdh wp14">
+<w:endnotes xmlns:wpc="http://schemas.microsoft.com/office/word/2010/wordprocessingCanvas" xmlns:cx="http://schemas.microsoft.com/office/drawing/2014/chartex" xmlns:cx1="http://schemas.microsoft.com/office/drawing/2015/9/8/chartex" xmlns:cx2="http://schemas.microsoft.com/office/drawing/2015/10/21/chartex" xmlns:cx3="http://schemas.microsoft.com/office/drawing/2016/5/9/chartex" xmlns:cx4="http://schemas.microsoft.com/office/drawing/2016/5/10/chartex" xmlns:cx5="http://schemas.microsoft.com/office/drawing/2016/5/11/chartex" xmlns:cx6="http://schemas.microsoft.com/office/drawing/2016/5/12/chartex" xmlns:cx7="http://schemas.microsoft.com/office/drawing/2016/5/13/chartex" xmlns:cx8="http://schemas.microsoft.com/office/drawing/2016/5/14/chartex" xmlns:mc="http://schemas.openxmlformats.org/markup-compatibility/2006" xmlns:aink="http://schemas.microsoft.com/office/drawing/2016/ink" xmlns:am3d="http://schemas.microsoft.com/office/drawing/2017/model3d" xmlns:o="urn:schemas-microsoft-com:office:office" xmlns:oel="http://schemas.microsoft.com/office/2019/extlst" xmlns:r="http://schemas.openxmlformats.org/officeDocument/2006/relationships" xmlns:m="http://schemas.openxmlformats.org/officeDocument/2006/math" xmlns:v="urn:schemas-microsoft-com:vml" xmlns:wp14="http://schemas.microsoft.com/office/word/2010/wordprocessingDrawing" xmlns:wp="http://schemas.openxmlformats.org/drawingml/2006/wordprocessingDrawing" xmlns:w10="urn:schemas-microsoft-com:office:word" xmlns:w="http://schemas.openxmlformats.org/wordprocessingml/2006/main" xmlns:w14="http://schemas.microsoft.com/office/word/2010/wordml" xmlns:w15="http://schemas.microsoft.com/office/word/2012/wordml" xmlns:w16cex="http://schemas.microsoft.com/office/word/2018/wordml/cex" xmlns:w16cid="http://schemas.microsoft.com/office/word/2016/wordml/cid" xmlns:w16="http://schemas.microsoft.com/office/word/2018/wordml" xmlns:w16du="http://schemas.microsoft.com/office/word/2023/wordml/word16du" xmlns:w16sdtdh="http://schemas.microsoft.com/office/word/2020/wordml/sdtdatahash" xmlns:w16se="http://schemas.microsoft.com/office/word/2015/wordml/symex" xmlns:wpg="http://schemas.microsoft.com/office/word/2010/wordprocessingGroup" xmlns:wpi="http://schemas.microsoft.com/office/word/2010/wordprocessingInk" xmlns:wne="http://schemas.microsoft.com/office/word/2006/wordml" xmlns:wps="http://schemas.microsoft.com/office/word/2010/wordprocessingShape" mc:Ignorable="w14 w15 w16se w16cid w16 w16cex w16sdtdh wp14">
   <w:endnote w:type="separator" w:id="-1">
     <w:p>
       <w:r>
@@ -927,7 +806,7 @@
 </file>
 
 <file path=word/footer1.xml><?xml version="1.0" encoding="utf-8"?>
-<w:ftr xmlns:wpc="http://schemas.microsoft.com/office/word/2010/wordprocessingCanvas" xmlns:cx="http://schemas.microsoft.com/office/drawing/2014/chartex" xmlns:cx1="http://schemas.microsoft.com/office/drawing/2015/9/8/chartex" xmlns:cx2="http://schemas.microsoft.com/office/drawing/2015/10/21/chartex" xmlns:cx3="http://schemas.microsoft.com/office/drawing/2016/5/9/chartex" xmlns:cx4="http://schemas.microsoft.com/office/drawing/2016/5/10/chartex" xmlns:cx5="http://schemas.microsoft.com/office/drawing/2016/5/11/chartex" xmlns:cx6="http://schemas.microsoft.com/office/drawing/2016/5/12/chartex" xmlns:cx7="http://schemas.microsoft.com/office/drawing/2016/5/13/chartex" xmlns:cx8="http://schemas.microsoft.com/office/drawing/2016/5/14/chartex" xmlns:mc="http://schemas.openxmlformats.org/markup-compatibility/2006" xmlns:aink="http://schemas.microsoft.com/office/drawing/2016/ink" xmlns:am3d="http://schemas.microsoft.com/office/drawing/2017/model3d" xmlns:o="urn:schemas-microsoft-com:office:office" xmlns:oel="http://schemas.microsoft.com/office/2019/extlst" xmlns:r="http://schemas.openxmlformats.org/officeDocument/2006/relationships" xmlns:m="http://schemas.openxmlformats.org/officeDocument/2006/math" xmlns:v="urn:schemas-microsoft-com:vml" xmlns:wp14="http://schemas.microsoft.com/office/word/2010/wordprocessingDrawing" xmlns:wp="http://schemas.openxmlformats.org/drawingml/2006/wordprocessingDrawing" xmlns:w10="urn:schemas-microsoft-com:office:word" xmlns:w="http://schemas.openxmlformats.org/wordprocessingml/2006/main" xmlns:w14="http://schemas.microsoft.com/office/word/2010/wordml" xmlns:w15="http://schemas.microsoft.com/office/word/2012/wordml" xmlns:w16cex="http://schemas.microsoft.com/office/word/2018/wordml/cex" xmlns:w16cid="http://schemas.microsoft.com/office/word/2016/wordml/cid" xmlns:w16="http://schemas.microsoft.com/office/word/2018/wordml" xmlns:w16sdtdh="http://schemas.microsoft.com/office/word/2020/wordml/sdtdatahash" xmlns:w16se="http://schemas.microsoft.com/office/word/2015/wordml/symex" xmlns:wpg="http://schemas.microsoft.com/office/word/2010/wordprocessingGroup" xmlns:wpi="http://schemas.microsoft.com/office/word/2010/wordprocessingInk" xmlns:wne="http://schemas.microsoft.com/office/word/2006/wordml" xmlns:wps="http://schemas.microsoft.com/office/word/2010/wordprocessingShape" mc:Ignorable="w14 w15 w16se w16cid w16 w16cex w16sdtdh wp14">
+<w:ftr xmlns:wpc="http://schemas.microsoft.com/office/word/2010/wordprocessingCanvas" xmlns:cx="http://schemas.microsoft.com/office/drawing/2014/chartex" xmlns:cx1="http://schemas.microsoft.com/office/drawing/2015/9/8/chartex" xmlns:cx2="http://schemas.microsoft.com/office/drawing/2015/10/21/chartex" xmlns:cx3="http://schemas.microsoft.com/office/drawing/2016/5/9/chartex" xmlns:cx4="http://schemas.microsoft.com/office/drawing/2016/5/10/chartex" xmlns:cx5="http://schemas.microsoft.com/office/drawing/2016/5/11/chartex" xmlns:cx6="http://schemas.microsoft.com/office/drawing/2016/5/12/chartex" xmlns:cx7="http://schemas.microsoft.com/office/drawing/2016/5/13/chartex" xmlns:cx8="http://schemas.microsoft.com/office/drawing/2016/5/14/chartex" xmlns:mc="http://schemas.openxmlformats.org/markup-compatibility/2006" xmlns:aink="http://schemas.microsoft.com/office/drawing/2016/ink" xmlns:am3d="http://schemas.microsoft.com/office/drawing/2017/model3d" xmlns:o="urn:schemas-microsoft-com:office:office" xmlns:oel="http://schemas.microsoft.com/office/2019/extlst" xmlns:r="http://schemas.openxmlformats.org/officeDocument/2006/relationships" xmlns:m="http://schemas.openxmlformats.org/officeDocument/2006/math" xmlns:v="urn:schemas-microsoft-com:vml" xmlns:wp14="http://schemas.microsoft.com/office/word/2010/wordprocessingDrawing" xmlns:wp="http://schemas.openxmlformats.org/drawingml/2006/wordprocessingDrawing" xmlns:w10="urn:schemas-microsoft-com:office:word" xmlns:w="http://schemas.openxmlformats.org/wordprocessingml/2006/main" xmlns:w14="http://schemas.microsoft.com/office/word/2010/wordml" xmlns:w15="http://schemas.microsoft.com/office/word/2012/wordml" xmlns:w16cex="http://schemas.microsoft.com/office/word/2018/wordml/cex" xmlns:w16cid="http://schemas.microsoft.com/office/word/2016/wordml/cid" xmlns:w16="http://schemas.microsoft.com/office/word/2018/wordml" xmlns:w16du="http://schemas.microsoft.com/office/word/2023/wordml/word16du" xmlns:w16sdtdh="http://schemas.microsoft.com/office/word/2020/wordml/sdtdatahash" xmlns:w16se="http://schemas.microsoft.com/office/word/2015/wordml/symex" xmlns:wpg="http://schemas.microsoft.com/office/word/2010/wordprocessingGroup" xmlns:wpi="http://schemas.microsoft.com/office/word/2010/wordprocessingInk" xmlns:wne="http://schemas.microsoft.com/office/word/2006/wordml" xmlns:wps="http://schemas.microsoft.com/office/word/2010/wordprocessingShape" mc:Ignorable="w14 w15 w16se w16cid w16 w16cex w16sdtdh wp14">
   <w:p>
     <w:pPr>
       <w:pStyle w:val="Footer"/>
@@ -963,7 +842,7 @@
 </file>
 
 <file path=word/footnotes.xml><?xml version="1.0" encoding="utf-8"?>
-<w:footnotes xmlns:wpc="http://schemas.microsoft.com/office/word/2010/wordprocessingCanvas" xmlns:cx="http://schemas.microsoft.com/office/drawing/2014/chartex" xmlns:cx1="http://schemas.microsoft.com/office/drawing/2015/9/8/chartex" xmlns:cx2="http://schemas.microsoft.com/office/drawing/2015/10/21/chartex" xmlns:cx3="http://schemas.microsoft.com/office/drawing/2016/5/9/chartex" xmlns:cx4="http://schemas.microsoft.com/office/drawing/2016/5/10/chartex" xmlns:cx5="http://schemas.microsoft.com/office/drawing/2016/5/11/chartex" xmlns:cx6="http://schemas.microsoft.com/office/drawing/2016/5/12/chartex" xmlns:cx7="http://schemas.microsoft.com/office/drawing/2016/5/13/chartex" xmlns:cx8="http://schemas.microsoft.com/office/drawing/2016/5/14/chartex" xmlns:mc="http://schemas.openxmlformats.org/markup-compatibility/2006" xmlns:aink="http://schemas.microsoft.com/office/drawing/2016/ink" xmlns:am3d="http://schemas.microsoft.com/office/drawing/2017/model3d" xmlns:o="urn:schemas-microsoft-com:office:office" xmlns:oel="http://schemas.microsoft.com/office/2019/extlst" xmlns:r="http://schemas.openxmlformats.org/officeDocument/2006/relationships" xmlns:m="http://schemas.openxmlformats.org/officeDocument/2006/math" xmlns:v="urn:schemas-microsoft-com:vml" xmlns:wp14="http://schemas.microsoft.com/office/word/2010/wordprocessingDrawing" xmlns:wp="http://schemas.openxmlformats.org/drawingml/2006/wordprocessingDrawing" xmlns:w10="urn:schemas-microsoft-com:office:word" xmlns:w="http://schemas.openxmlformats.org/wordprocessingml/2006/main" xmlns:w14="http://schemas.microsoft.com/office/word/2010/wordml" xmlns:w15="http://schemas.microsoft.com/office/word/2012/wordml" xmlns:w16cex="http://schemas.microsoft.com/office/word/2018/wordml/cex" xmlns:w16cid="http://schemas.microsoft.com/office/word/2016/wordml/cid" xmlns:w16="http://schemas.microsoft.com/office/word/2018/wordml" xmlns:w16sdtdh="http://schemas.microsoft.com/office/word/2020/wordml/sdtdatahash" xmlns:w16se="http://schemas.microsoft.com/office/word/2015/wordml/symex" xmlns:wpg="http://schemas.microsoft.com/office/word/2010/wordprocessingGroup" xmlns:wpi="http://schemas.microsoft.com/office/word/2010/wordprocessingInk" xmlns:wne="http://schemas.microsoft.com/office/word/2006/wordml" xmlns:wps="http://schemas.microsoft.com/office/word/2010/wordprocessingShape" mc:Ignorable="w14 w15 w16se w16cid w16 w16cex w16sdtdh wp14">
+<w:footnotes xmlns:wpc="http://schemas.microsoft.com/office/word/2010/wordprocessingCanvas" xmlns:cx="http://schemas.microsoft.com/office/drawing/2014/chartex" xmlns:cx1="http://schemas.microsoft.com/office/drawing/2015/9/8/chartex" xmlns:cx2="http://schemas.microsoft.com/office/drawing/2015/10/21/chartex" xmlns:cx3="http://schemas.microsoft.com/office/drawing/2016/5/9/chartex" xmlns:cx4="http://schemas.microsoft.com/office/drawing/2016/5/10/chartex" xmlns:cx5="http://schemas.microsoft.com/office/drawing/2016/5/11/chartex" xmlns:cx6="http://schemas.microsoft.com/office/drawing/2016/5/12/chartex" xmlns:cx7="http://schemas.microsoft.com/office/drawing/2016/5/13/chartex" xmlns:cx8="http://schemas.microsoft.com/office/drawing/2016/5/14/chartex" xmlns:mc="http://schemas.openxmlformats.org/markup-compatibility/2006" xmlns:aink="http://schemas.microsoft.com/office/drawing/2016/ink" xmlns:am3d="http://schemas.microsoft.com/office/drawing/2017/model3d" xmlns:o="urn:schemas-microsoft-com:office:office" xmlns:oel="http://schemas.microsoft.com/office/2019/extlst" xmlns:r="http://schemas.openxmlformats.org/officeDocument/2006/relationships" xmlns:m="http://schemas.openxmlformats.org/officeDocument/2006/math" xmlns:v="urn:schemas-microsoft-com:vml" xmlns:wp14="http://schemas.microsoft.com/office/word/2010/wordprocessingDrawing" xmlns:wp="http://schemas.openxmlformats.org/drawingml/2006/wordprocessingDrawing" xmlns:w10="urn:schemas-microsoft-com:office:word" xmlns:w="http://schemas.openxmlformats.org/wordprocessingml/2006/main" xmlns:w14="http://schemas.microsoft.com/office/word/2010/wordml" xmlns:w15="http://schemas.microsoft.com/office/word/2012/wordml" xmlns:w16cex="http://schemas.microsoft.com/office/word/2018/wordml/cex" xmlns:w16cid="http://schemas.microsoft.com/office/word/2016/wordml/cid" xmlns:w16="http://schemas.microsoft.com/office/word/2018/wordml" xmlns:w16du="http://schemas.microsoft.com/office/word/2023/wordml/word16du" xmlns:w16sdtdh="http://schemas.microsoft.com/office/word/2020/wordml/sdtdatahash" xmlns:w16se="http://schemas.microsoft.com/office/word/2015/wordml/symex" xmlns:wpg="http://schemas.microsoft.com/office/word/2010/wordprocessingGroup" xmlns:wpi="http://schemas.microsoft.com/office/word/2010/wordprocessingInk" xmlns:wne="http://schemas.microsoft.com/office/word/2006/wordml" xmlns:wps="http://schemas.microsoft.com/office/word/2010/wordprocessingShape" mc:Ignorable="w14 w15 w16se w16cid w16 w16cex w16sdtdh wp14">
   <w:footnote w:type="separator" w:id="-1">
     <w:p>
       <w:r>
@@ -982,14 +861,6 @@
     </w:p>
   </w:footnote>
 </w:footnotes>
-</file>
-
-<file path=word/people.xml><?xml version="1.0" encoding="utf-8"?>
-<w15:people xmlns:wpc="http://schemas.microsoft.com/office/word/2010/wordprocessingCanvas" xmlns:cx="http://schemas.microsoft.com/office/drawing/2014/chartex" xmlns:cx1="http://schemas.microsoft.com/office/drawing/2015/9/8/chartex" xmlns:cx2="http://schemas.microsoft.com/office/drawing/2015/10/21/chartex" xmlns:cx3="http://schemas.microsoft.com/office/drawing/2016/5/9/chartex" xmlns:cx4="http://schemas.microsoft.com/office/drawing/2016/5/10/chartex" xmlns:cx5="http://schemas.microsoft.com/office/drawing/2016/5/11/chartex" xmlns:cx6="http://schemas.microsoft.com/office/drawing/2016/5/12/chartex" xmlns:cx7="http://schemas.microsoft.com/office/drawing/2016/5/13/chartex" xmlns:cx8="http://schemas.microsoft.com/office/drawing/2016/5/14/chartex" xmlns:mc="http://schemas.openxmlformats.org/markup-compatibility/2006" xmlns:aink="http://schemas.microsoft.com/office/drawing/2016/ink" xmlns:am3d="http://schemas.microsoft.com/office/drawing/2017/model3d" xmlns:o="urn:schemas-microsoft-com:office:office" xmlns:oel="http://schemas.microsoft.com/office/2019/extlst" xmlns:r="http://schemas.openxmlformats.org/officeDocument/2006/relationships" xmlns:m="http://schemas.openxmlformats.org/officeDocument/2006/math" xmlns:v="urn:schemas-microsoft-com:vml" xmlns:wp14="http://schemas.microsoft.com/office/word/2010/wordprocessingDrawing" xmlns:wp="http://schemas.openxmlformats.org/drawingml/2006/wordprocessingDrawing" xmlns:w10="urn:schemas-microsoft-com:office:word" xmlns:w="http://schemas.openxmlformats.org/wordprocessingml/2006/main" xmlns:w14="http://schemas.microsoft.com/office/word/2010/wordml" xmlns:w15="http://schemas.microsoft.com/office/word/2012/wordml" xmlns:w16cex="http://schemas.microsoft.com/office/word/2018/wordml/cex" xmlns:w16cid="http://schemas.microsoft.com/office/word/2016/wordml/cid" xmlns:w16="http://schemas.microsoft.com/office/word/2018/wordml" xmlns:w16sdtdh="http://schemas.microsoft.com/office/word/2020/wordml/sdtdatahash" xmlns:w16se="http://schemas.microsoft.com/office/word/2015/wordml/symex" xmlns:wpg="http://schemas.microsoft.com/office/word/2010/wordprocessingGroup" xmlns:wpi="http://schemas.microsoft.com/office/word/2010/wordprocessingInk" xmlns:wne="http://schemas.microsoft.com/office/word/2006/wordml" xmlns:wps="http://schemas.microsoft.com/office/word/2010/wordprocessingShape" mc:Ignorable="w14 w15 w16se w16cid w16 w16cex w16sdtdh wp14">
-  <w15:person w15:author="Rodney Thayer">
-    <w15:presenceInfo w15:providerId="Windows Live" w15:userId="2c519470b7902779"/>
-  </w15:person>
-</w15:people>
 </file>
 
 <file path=word/styles.xml><?xml version="1.0" encoding="utf-8"?>

</xml_diff>